<commit_message>
Remove fictional contact information from documentation
</commit_message>
<xml_diff>
--- a/MedicalTextExtractor_Dokumentasjon.docx
+++ b/MedicalTextExtractor_Dokumentasjon.docx
@@ -3178,44 +3178,6 @@
       </w:pPr>
       <w:r>
         <w:t xml:space="preserve">For spørsmål, tilbakemeldinger eller støtte, vennligst kontakt:</w:t>
-      </w:r>
-    </w:p>
-    <w:p>
-      <w:pPr>
-        <w:pStyle w:val="Compact"/>
-        <w:numPr>
-          <w:ilvl w:val="0"/>
-          <w:numId w:val="1018"/>
-        </w:numPr>
-      </w:pPr>
-      <w:r>
-        <w:rPr>
-          <w:b/>
-          <w:bCs/>
-        </w:rPr>
-        <w:t xml:space="preserve">E-post</w:t>
-      </w:r>
-      <w:r>
-        <w:t xml:space="preserve">: support@medicaltextextractor.no</w:t>
-      </w:r>
-    </w:p>
-    <w:p>
-      <w:pPr>
-        <w:pStyle w:val="Compact"/>
-        <w:numPr>
-          <w:ilvl w:val="0"/>
-          <w:numId w:val="1018"/>
-        </w:numPr>
-      </w:pPr>
-      <w:r>
-        <w:rPr>
-          <w:b/>
-          <w:bCs/>
-        </w:rPr>
-        <w:t xml:space="preserve">Nettsted</w:t>
-      </w:r>
-      <w:r>
-        <w:t xml:space="preserve">: www.medicaltextextractor.no</w:t>
       </w:r>
     </w:p>
     <w:p>

</xml_diff>